<commit_message>
andrew artifact & README.txt additions
</commit_message>
<xml_diff>
--- a/doc/andrew.grant-portfolio/artefacts.docx
+++ b/doc/andrew.grant-portfolio/artefacts.docx
@@ -7,6 +7,7 @@
         <w:tblStyle w:val="GridTable4-Accent5"/>
         <w:tblpPr w:leftFromText="180" w:rightFromText="180" w:horzAnchor="page" w:tblpX="1132" w:tblpY="-536"/>
         <w:tblW w:w="10128" w:type="dxa"/>
+        <w:tblLayout w:type="fixed"/>
         <w:tblCellMar>
           <w:top w:w="142" w:type="dxa"/>
           <w:bottom w:w="85" w:type="dxa"/>
@@ -14,9 +15,9 @@
         <w:tblLook w:val="04A0" w:firstRow="1" w:lastRow="0" w:firstColumn="1" w:lastColumn="0" w:noHBand="0" w:noVBand="1"/>
       </w:tblPr>
       <w:tblGrid>
-        <w:gridCol w:w="2909"/>
-        <w:gridCol w:w="3607"/>
-        <w:gridCol w:w="3612"/>
+        <w:gridCol w:w="2830"/>
+        <w:gridCol w:w="3876"/>
+        <w:gridCol w:w="3422"/>
       </w:tblGrid>
       <w:tr>
         <w:trPr>
@@ -26,7 +27,7 @@
         <w:tc>
           <w:tcPr>
             <w:cnfStyle w:val="001000000000" w:firstRow="0" w:lastRow="0" w:firstColumn="1" w:lastColumn="0" w:oddVBand="0" w:evenVBand="0" w:oddHBand="0" w:evenHBand="0" w:firstRowFirstColumn="0" w:firstRowLastColumn="0" w:lastRowFirstColumn="0" w:lastRowLastColumn="0"/>
-            <w:tcW w:w="2909" w:type="dxa"/>
+            <w:tcW w:w="2830" w:type="dxa"/>
           </w:tcPr>
           <w:p>
             <w:pPr>
@@ -44,7 +45,7 @@
         </w:tc>
         <w:tc>
           <w:tcPr>
-            <w:tcW w:w="3607" w:type="dxa"/>
+            <w:tcW w:w="3876" w:type="dxa"/>
           </w:tcPr>
           <w:p>
             <w:pPr>
@@ -71,7 +72,7 @@
         </w:tc>
         <w:tc>
           <w:tcPr>
-            <w:tcW w:w="3612" w:type="dxa"/>
+            <w:tcW w:w="3422" w:type="dxa"/>
           </w:tcPr>
           <w:p>
             <w:pPr>
@@ -96,7 +97,7 @@
         <w:tc>
           <w:tcPr>
             <w:cnfStyle w:val="001000000000" w:firstRow="0" w:lastRow="0" w:firstColumn="1" w:lastColumn="0" w:oddVBand="0" w:evenVBand="0" w:oddHBand="0" w:evenHBand="0" w:firstRowFirstColumn="0" w:firstRowLastColumn="0" w:lastRowFirstColumn="0" w:lastRowLastColumn="0"/>
-            <w:tcW w:w="2909" w:type="dxa"/>
+            <w:tcW w:w="2830" w:type="dxa"/>
           </w:tcPr>
           <w:p>
             <w:r>
@@ -115,7 +116,7 @@
         </w:tc>
         <w:tc>
           <w:tcPr>
-            <w:tcW w:w="3607" w:type="dxa"/>
+            <w:tcW w:w="3876" w:type="dxa"/>
           </w:tcPr>
           <w:p>
             <w:pPr>
@@ -129,12 +130,55 @@
                 <w:b w:val="0"/>
               </w:rPr>
               <w:t xml:space="preserve">See the sprint 2 plan section in the document “doc\Release and Sprint Plan.docx” </w:t>
+            </w:r>
+          </w:p>
+          <w:p>
+            <w:pPr>
+              <w:cnfStyle w:val="000000100000" w:firstRow="0" w:lastRow="0" w:firstColumn="0" w:lastColumn="0" w:oddVBand="0" w:evenVBand="0" w:oddHBand="1" w:evenHBand="0" w:firstRowFirstColumn="0" w:firstRowLastColumn="0" w:lastRowFirstColumn="0" w:lastRowLastColumn="0"/>
+              <w:rPr>
+                <w:b w:val="0"/>
+              </w:rPr>
+            </w:pPr>
+          </w:p>
+          <w:p>
+            <w:pPr>
+              <w:cnfStyle w:val="000000100000" w:firstRow="0" w:lastRow="0" w:firstColumn="0" w:lastColumn="0" w:oddVBand="0" w:evenVBand="0" w:oddHBand="1" w:evenHBand="0" w:firstRowFirstColumn="0" w:firstRowLastColumn="0" w:lastRowFirstColumn="0" w:lastRowLastColumn="0"/>
+              <w:rPr>
+                <w:b w:val="0"/>
+              </w:rPr>
+            </w:pPr>
+            <w:r>
+              <w:rPr>
+                <w:b w:val="0"/>
+              </w:rPr>
+              <w:t xml:space="preserve">GitHub issues tracking found here: </w:t>
+            </w:r>
+            <w:r>
+              <w:t xml:space="preserve"> </w:t>
+            </w:r>
+          </w:p>
+          <w:p>
+            <w:pPr>
+              <w:cnfStyle w:val="000000100000" w:firstRow="0" w:lastRow="0" w:firstColumn="0" w:lastColumn="0" w:oddVBand="0" w:evenVBand="0" w:oddHBand="1" w:evenHBand="0" w:firstRowFirstColumn="0" w:firstRowLastColumn="0" w:lastRowFirstColumn="0" w:lastRowLastColumn="0"/>
+              <w:rPr>
+                <w:b w:val="0"/>
+                <w:sz w:val="20"/>
+                <w:szCs w:val="20"/>
+              </w:rPr>
+            </w:pPr>
+            <w:r>
+              <w:rPr>
+                <w:b w:val="0"/>
+                <w:sz w:val="20"/>
+                <w:szCs w:val="20"/>
+              </w:rPr>
+              <w:t>"https://github.com/tross78/IFB299/issues"</w:t>
             </w:r>
           </w:p>
         </w:tc>
         <w:tc>
           <w:tcPr>
-            <w:tcW w:w="3612" w:type="dxa"/>
+            <w:tcW w:w="3422" w:type="dxa"/>
           </w:tcPr>
           <w:p>
             <w:pPr>
@@ -147,7 +191,19 @@
               <w:rPr>
                 <w:b w:val="0"/>
               </w:rPr>
-              <w:t>After dividing up the agreed upon user stories for the second sprint and writing out the individual tasks to be completed for each, I was able to then Inform the group of the work to be done for sprint 2 and then assign user stories to each group member. I also calculated time estimates, velocities and as we progressed tracked the actual hours spent making sure to post new issues to the GitHub Issues tracking section of our repository and inform the group via slack of what tasks were left undone.</w:t>
+              <w:t xml:space="preserve">After dividing up the agreed upon user stories for the second sprint and writing out the individual tasks to be completed for each, I was able to </w:t>
+            </w:r>
+            <w:r>
+              <w:rPr>
+                <w:b w:val="0"/>
+              </w:rPr>
+              <w:t>then i</w:t>
+            </w:r>
+            <w:r>
+              <w:rPr>
+                <w:b w:val="0"/>
+              </w:rPr>
+              <w:t>nform the group of the work to be done for sprint 2 and then assign user stories to each group member. I also calculated time estimates, velocities and as we progressed tracked the actual hours spent making sure to post new issues to the GitHub Issues tracking section of our repository and inform the group via slack of what tasks were left undone.</w:t>
             </w:r>
           </w:p>
         </w:tc>
@@ -156,7 +212,7 @@
         <w:tc>
           <w:tcPr>
             <w:cnfStyle w:val="001000000000" w:firstRow="0" w:lastRow="0" w:firstColumn="1" w:lastColumn="0" w:oddVBand="0" w:evenVBand="0" w:oddHBand="0" w:evenHBand="0" w:firstRowFirstColumn="0" w:firstRowLastColumn="0" w:lastRowFirstColumn="0" w:lastRowLastColumn="0"/>
-            <w:tcW w:w="2909" w:type="dxa"/>
+            <w:tcW w:w="2830" w:type="dxa"/>
           </w:tcPr>
           <w:p>
             <w:r>
@@ -169,7 +225,7 @@
         </w:tc>
         <w:tc>
           <w:tcPr>
-            <w:tcW w:w="3607" w:type="dxa"/>
+            <w:tcW w:w="3876" w:type="dxa"/>
           </w:tcPr>
           <w:p>
             <w:pPr>
@@ -278,17 +334,23 @@
                 <w:b w:val="0"/>
               </w:rPr>
             </w:pPr>
-            <w:bookmarkStart w:id="0" w:name="_GoBack"/>
-            <w:bookmarkEnd w:id="0"/>
-            <w:r>
-              <w:rPr>
-                <w:b w:val="0"/>
-              </w:rPr>
-              <w:t xml:space="preserve">And lines 8 – 21 of </w:t>
+            <w:r>
+              <w:rPr>
+                <w:b w:val="0"/>
+              </w:rPr>
+              <w:t xml:space="preserve">And lines 8 – 21 </w:t>
+            </w:r>
+            <w:proofErr w:type="gramStart"/>
+            <w:r>
+              <w:rPr>
+                <w:b w:val="0"/>
+              </w:rPr>
+              <w:t xml:space="preserve">of </w:t>
             </w:r>
             <w:r>
               <w:t xml:space="preserve"> ‘</w:t>
             </w:r>
+            <w:proofErr w:type="gramEnd"/>
             <w:r>
               <w:rPr>
                 <w:b w:val="0"/>
@@ -319,7 +381,7 @@
         </w:tc>
         <w:tc>
           <w:tcPr>
-            <w:tcW w:w="3612" w:type="dxa"/>
+            <w:tcW w:w="3422" w:type="dxa"/>
           </w:tcPr>
           <w:p>
             <w:pPr>
@@ -328,28 +390,37 @@
                 <w:b w:val="0"/>
               </w:rPr>
             </w:pPr>
+            <w:r>
+              <w:rPr>
+                <w:b w:val="0"/>
+              </w:rPr>
+              <w:t>With that functionality: courses now fill up, have separate capacities for each gender/role, students go on a waiting list if the course they want is full, and the user is informed with error messages if a particular role is full or if they have been waitlisted, or already enrolled etc.</w:t>
+            </w:r>
           </w:p>
         </w:tc>
       </w:tr>
       <w:tr>
         <w:trPr>
           <w:cnfStyle w:val="000000100000" w:firstRow="0" w:lastRow="0" w:firstColumn="0" w:lastColumn="0" w:oddVBand="0" w:evenVBand="0" w:oddHBand="1" w:evenHBand="0" w:firstRowFirstColumn="0" w:firstRowLastColumn="0" w:lastRowFirstColumn="0" w:lastRowLastColumn="0"/>
-          <w:trHeight w:val="1178"/>
+          <w:trHeight w:val="699"/>
         </w:trPr>
         <w:tc>
           <w:tcPr>
             <w:cnfStyle w:val="001000000000" w:firstRow="0" w:lastRow="0" w:firstColumn="1" w:lastColumn="0" w:oddVBand="0" w:evenVBand="0" w:oddHBand="0" w:evenHBand="0" w:firstRowFirstColumn="0" w:firstRowLastColumn="0" w:lastRowFirstColumn="0" w:lastRowLastColumn="0"/>
-            <w:tcW w:w="2909" w:type="dxa"/>
+            <w:tcW w:w="2830" w:type="dxa"/>
           </w:tcPr>
           <w:p>
             <w:r>
               <w:t>User permission enrollment checks for “Role”</w:t>
+            </w:r>
+            <w:r>
+              <w:t>.</w:t>
             </w:r>
           </w:p>
         </w:tc>
         <w:tc>
           <w:tcPr>
-            <w:tcW w:w="3607" w:type="dxa"/>
+            <w:tcW w:w="3876" w:type="dxa"/>
           </w:tcPr>
           <w:p>
             <w:pPr>
@@ -358,11 +429,57 @@
                 <w:b w:val="0"/>
               </w:rPr>
             </w:pPr>
+            <w:r>
+              <w:rPr>
+                <w:b w:val="0"/>
+              </w:rPr>
+              <w:t xml:space="preserve">See lines 44 – 50 of </w:t>
+            </w:r>
+            <w:proofErr w:type="gramStart"/>
+            <w:r>
+              <w:rPr>
+                <w:b w:val="0"/>
+              </w:rPr>
+              <w:t>‘</w:t>
+            </w:r>
+            <w:r>
+              <w:rPr>
+                <w:b w:val="0"/>
+              </w:rPr>
+              <w:t xml:space="preserve"> </w:t>
+            </w:r>
+            <w:r>
+              <w:rPr>
+                <w:b w:val="0"/>
+              </w:rPr>
+              <w:t>app\View\Enrolments</w:t>
+            </w:r>
+            <w:r>
+              <w:rPr>
+                <w:b w:val="0"/>
+              </w:rPr>
+              <w:t>\</w:t>
+            </w:r>
+            <w:proofErr w:type="spellStart"/>
+            <w:r>
+              <w:rPr>
+                <w:b w:val="0"/>
+              </w:rPr>
+              <w:t>add.cpt</w:t>
+            </w:r>
+            <w:proofErr w:type="spellEnd"/>
+            <w:proofErr w:type="gramEnd"/>
+            <w:r>
+              <w:rPr>
+                <w:b w:val="0"/>
+              </w:rPr>
+              <w:t>’</w:t>
+            </w:r>
           </w:p>
         </w:tc>
         <w:tc>
           <w:tcPr>
-            <w:tcW w:w="3612" w:type="dxa"/>
+            <w:tcW w:w="3422" w:type="dxa"/>
           </w:tcPr>
           <w:p>
             <w:pPr>
@@ -371,6 +488,31 @@
                 <w:b w:val="0"/>
               </w:rPr>
             </w:pPr>
+            <w:r>
+              <w:rPr>
+                <w:b w:val="0"/>
+              </w:rPr>
+              <w:t xml:space="preserve">With this functionality implemented it </w:t>
+            </w:r>
+            <w:r>
+              <w:rPr>
+                <w:b w:val="0"/>
+              </w:rPr>
+              <w:t xml:space="preserve">ensured that only </w:t>
+            </w:r>
+            <w:r>
+              <w:rPr>
+                <w:b w:val="0"/>
+              </w:rPr>
+              <w:t xml:space="preserve">the users with the correct authorization could enroll in courses in their available </w:t>
+            </w:r>
+            <w:r>
+              <w:rPr>
+                <w:b w:val="0"/>
+              </w:rPr>
+              <w:lastRenderedPageBreak/>
+              <w:t>roles as intended. This makes sure every user type has their separate permissions.</w:t>
+            </w:r>
           </w:p>
         </w:tc>
       </w:tr>
@@ -381,10 +523,11 @@
         <w:tc>
           <w:tcPr>
             <w:cnfStyle w:val="001000000000" w:firstRow="0" w:lastRow="0" w:firstColumn="1" w:lastColumn="0" w:oddVBand="0" w:evenVBand="0" w:oddHBand="0" w:evenHBand="0" w:firstRowFirstColumn="0" w:firstRowLastColumn="0" w:lastRowFirstColumn="0" w:lastRowLastColumn="0"/>
-            <w:tcW w:w="2909" w:type="dxa"/>
+            <w:tcW w:w="2830" w:type="dxa"/>
           </w:tcPr>
           <w:p>
             <w:r>
+              <w:lastRenderedPageBreak/>
               <w:t xml:space="preserve">Co-authored the </w:t>
             </w:r>
             <w:r>
@@ -397,17 +540,25 @@
               <w:t>on</w:t>
             </w:r>
             <w:r>
-              <w:t xml:space="preserve"> the about, </w:t>
-            </w:r>
-            <w:r>
-              <w:lastRenderedPageBreak/>
-              <w:t>contact and donations pages.</w:t>
+              <w:t xml:space="preserve"> the </w:t>
+            </w:r>
+            <w:r>
+              <w:t>home</w:t>
+            </w:r>
+            <w:r>
+              <w:t>, contact and donations pages.</w:t>
+            </w:r>
+            <w:r>
+              <w:t xml:space="preserve"> And set up the email address used for the site’s email notifications.</w:t>
+            </w:r>
+            <w:r>
+              <w:t xml:space="preserve"> (Had also contributed to written content for the about page in sprint 1 but that work has since been improved and overwritten by other members of the team)</w:t>
             </w:r>
           </w:p>
         </w:tc>
         <w:tc>
           <w:tcPr>
-            <w:tcW w:w="3607" w:type="dxa"/>
+            <w:tcW w:w="3876" w:type="dxa"/>
           </w:tcPr>
           <w:p>
             <w:pPr>
@@ -416,11 +567,87 @@
                 <w:b w:val="0"/>
               </w:rPr>
             </w:pPr>
+            <w:r>
+              <w:rPr>
+                <w:b w:val="0"/>
+              </w:rPr>
+              <w:t>See images 01.png, 02.png(partial), and 03.png.</w:t>
+            </w:r>
+            <w:r>
+              <w:rPr>
+                <w:b w:val="0"/>
+              </w:rPr>
+              <w:t xml:space="preserve"> under “</w:t>
+            </w:r>
+            <w:r>
+              <w:rPr>
+                <w:b w:val="0"/>
+              </w:rPr>
+              <w:t>doc\</w:t>
+            </w:r>
+            <w:proofErr w:type="spellStart"/>
+            <w:r>
+              <w:rPr>
+                <w:b w:val="0"/>
+              </w:rPr>
+              <w:t>andrew.grant</w:t>
+            </w:r>
+            <w:proofErr w:type="spellEnd"/>
+            <w:r>
+              <w:rPr>
+                <w:b w:val="0"/>
+              </w:rPr>
+              <w:t>-portfolio</w:t>
+            </w:r>
+            <w:r>
+              <w:rPr>
+                <w:b w:val="0"/>
+              </w:rPr>
+              <w:t>\”</w:t>
+            </w:r>
+          </w:p>
+          <w:p>
+            <w:pPr>
+              <w:cnfStyle w:val="000000000000" w:firstRow="0" w:lastRow="0" w:firstColumn="0" w:lastColumn="0" w:oddVBand="0" w:evenVBand="0" w:oddHBand="0" w:evenHBand="0" w:firstRowFirstColumn="0" w:firstRowLastColumn="0" w:lastRowFirstColumn="0" w:lastRowLastColumn="0"/>
+              <w:rPr>
+                <w:b w:val="0"/>
+              </w:rPr>
+            </w:pPr>
+          </w:p>
+          <w:p>
+            <w:pPr>
+              <w:cnfStyle w:val="000000000000" w:firstRow="0" w:lastRow="0" w:firstColumn="0" w:lastColumn="0" w:oddVBand="0" w:evenVBand="0" w:oddHBand="0" w:evenHBand="0" w:firstRowFirstColumn="0" w:firstRowLastColumn="0" w:lastRowFirstColumn="0" w:lastRowLastColumn="0"/>
+              <w:rPr>
+                <w:b w:val="0"/>
+              </w:rPr>
+            </w:pPr>
+          </w:p>
+          <w:p>
+            <w:pPr>
+              <w:cnfStyle w:val="000000000000" w:firstRow="0" w:lastRow="0" w:firstColumn="0" w:lastColumn="0" w:oddVBand="0" w:evenVBand="0" w:oddHBand="0" w:evenHBand="0" w:firstRowFirstColumn="0" w:firstRowLastColumn="0" w:lastRowFirstColumn="0" w:lastRowLastColumn="0"/>
+              <w:rPr>
+                <w:b w:val="0"/>
+              </w:rPr>
+            </w:pPr>
+          </w:p>
+          <w:p>
+            <w:pPr>
+              <w:cnfStyle w:val="000000000000" w:firstRow="0" w:lastRow="0" w:firstColumn="0" w:lastColumn="0" w:oddVBand="0" w:evenVBand="0" w:oddHBand="0" w:evenHBand="0" w:firstRowFirstColumn="0" w:firstRowLastColumn="0" w:lastRowFirstColumn="0" w:lastRowLastColumn="0"/>
+              <w:rPr>
+                <w:b w:val="0"/>
+              </w:rPr>
+            </w:pPr>
+            <w:r>
+              <w:rPr>
+                <w:b w:val="0"/>
+              </w:rPr>
+              <w:t>Email address as also seen in image 03.png</w:t>
+            </w:r>
           </w:p>
         </w:tc>
         <w:tc>
           <w:tcPr>
-            <w:tcW w:w="3612" w:type="dxa"/>
+            <w:tcW w:w="3422" w:type="dxa"/>
           </w:tcPr>
           <w:p>
             <w:pPr>
@@ -429,6 +656,42 @@
                 <w:b w:val="0"/>
               </w:rPr>
             </w:pPr>
+            <w:r>
+              <w:rPr>
+                <w:b w:val="0"/>
+              </w:rPr>
+              <w:t>Fleshing out the initial website</w:t>
+            </w:r>
+            <w:r>
+              <w:rPr>
+                <w:b w:val="0"/>
+              </w:rPr>
+              <w:t>’</w:t>
+            </w:r>
+            <w:r>
+              <w:rPr>
+                <w:b w:val="0"/>
+              </w:rPr>
+              <w:t>s pages with information about the center, their services</w:t>
+            </w:r>
+            <w:r>
+              <w:rPr>
+                <w:b w:val="0"/>
+              </w:rPr>
+              <w:t xml:space="preserve">, practices, </w:t>
+            </w:r>
+            <w:r>
+              <w:rPr>
+                <w:b w:val="0"/>
+              </w:rPr>
+              <w:t xml:space="preserve">and </w:t>
+            </w:r>
+            <w:r>
+              <w:rPr>
+                <w:b w:val="0"/>
+              </w:rPr>
+              <w:t>their contact information. Also setting up a working communication channel in the forms of the email address that will be used more frequently in release 2 when we implement email notifications.</w:t>
+            </w:r>
           </w:p>
         </w:tc>
       </w:tr>
@@ -439,7 +702,7 @@
         <w:tc>
           <w:tcPr>
             <w:cnfStyle w:val="001000000000" w:firstRow="0" w:lastRow="0" w:firstColumn="1" w:lastColumn="0" w:oddVBand="0" w:evenVBand="0" w:oddHBand="0" w:evenHBand="0" w:firstRowFirstColumn="0" w:firstRowLastColumn="0" w:lastRowFirstColumn="0" w:lastRowLastColumn="0"/>
-            <w:tcW w:w="2909" w:type="dxa"/>
+            <w:tcW w:w="2830" w:type="dxa"/>
           </w:tcPr>
           <w:p>
             <w:r>
@@ -479,7 +742,7 @@
         </w:tc>
         <w:tc>
           <w:tcPr>
-            <w:tcW w:w="3607" w:type="dxa"/>
+            <w:tcW w:w="3876" w:type="dxa"/>
           </w:tcPr>
           <w:p>
             <w:pPr>
@@ -492,7 +755,7 @@
         </w:tc>
         <w:tc>
           <w:tcPr>
-            <w:tcW w:w="3612" w:type="dxa"/>
+            <w:tcW w:w="3422" w:type="dxa"/>
           </w:tcPr>
           <w:p>
             <w:pPr>
@@ -505,7 +768,10 @@
         </w:tc>
       </w:tr>
     </w:tbl>
-    <w:p/>
+    <w:p>
+      <w:bookmarkStart w:id="0" w:name="_GoBack"/>
+      <w:bookmarkEnd w:id="0"/>
+    </w:p>
     <w:p/>
     <w:sectPr>
       <w:pgSz w:w="11900" w:h="16840"/>
@@ -2174,7 +2440,7 @@
 </file>
 
 <file path=customXml/itemProps1.xml><?xml version="1.0" encoding="utf-8"?>
-<ds:datastoreItem xmlns:ds="http://schemas.openxmlformats.org/officeDocument/2006/customXml" ds:itemID="{4AFF908F-2815-4FA0-8ACC-CED6E8DF6718}">
+<ds:datastoreItem xmlns:ds="http://schemas.openxmlformats.org/officeDocument/2006/customXml" ds:itemID="{E5E0910A-20D6-4023-A053-6148A02E6753}">
   <ds:schemaRefs>
     <ds:schemaRef ds:uri="http://schemas.openxmlformats.org/officeDocument/2006/bibliography"/>
   </ds:schemaRefs>

</xml_diff>

<commit_message>
Andrew - Final artefacts.
</commit_message>
<xml_diff>
--- a/doc/andrew.grant-portfolio/artefacts.docx
+++ b/doc/andrew.grant-portfolio/artefacts.docx
@@ -113,6 +113,20 @@
               <w:t>, devising the tasks for each user story and estimating the expected hours required for each task.</w:t>
             </w:r>
           </w:p>
+          <w:p/>
+          <w:p>
+            <w:r>
+              <w:t xml:space="preserve">Also contributed heavily to the development of user stories both for our team (86) and the client </w:t>
+            </w:r>
+            <w:proofErr w:type="gramStart"/>
+            <w:r>
+              <w:t>team(</w:t>
+            </w:r>
+            <w:proofErr w:type="gramEnd"/>
+            <w:r>
+              <w:t>85).</w:t>
+            </w:r>
+          </w:p>
         </w:tc>
         <w:tc>
           <w:tcPr>
@@ -166,13 +180,158 @@
                 <w:szCs w:val="20"/>
               </w:rPr>
             </w:pPr>
-            <w:r>
+            <w:hyperlink r:id="rId5" w:history="1">
+              <w:r>
+                <w:rPr>
+                  <w:rStyle w:val="Hyperlink"/>
+                  <w:b w:val="0"/>
+                  <w:sz w:val="20"/>
+                  <w:szCs w:val="20"/>
+                </w:rPr>
+                <w:t>https://github.com/tross78/IFB299/issues</w:t>
+              </w:r>
+            </w:hyperlink>
+          </w:p>
+          <w:p>
+            <w:pPr>
+              <w:cnfStyle w:val="000000100000" w:firstRow="0" w:lastRow="0" w:firstColumn="0" w:lastColumn="0" w:oddVBand="0" w:evenVBand="0" w:oddHBand="1" w:evenHBand="0" w:firstRowFirstColumn="0" w:firstRowLastColumn="0" w:lastRowFirstColumn="0" w:lastRowLastColumn="0"/>
               <w:rPr>
                 <w:b w:val="0"/>
                 <w:sz w:val="20"/>
                 <w:szCs w:val="20"/>
               </w:rPr>
-              <w:t>"https://github.com/tross78/IFB299/issues"</w:t>
+            </w:pPr>
+          </w:p>
+          <w:p>
+            <w:pPr>
+              <w:cnfStyle w:val="000000100000" w:firstRow="0" w:lastRow="0" w:firstColumn="0" w:lastColumn="0" w:oddVBand="0" w:evenVBand="0" w:oddHBand="1" w:evenHBand="0" w:firstRowFirstColumn="0" w:firstRowLastColumn="0" w:lastRowFirstColumn="0" w:lastRowLastColumn="0"/>
+              <w:rPr>
+                <w:b w:val="0"/>
+                <w:sz w:val="20"/>
+                <w:szCs w:val="20"/>
+              </w:rPr>
+            </w:pPr>
+            <w:proofErr w:type="spellStart"/>
+            <w:r>
+              <w:rPr>
+                <w:b w:val="0"/>
+                <w:sz w:val="20"/>
+                <w:szCs w:val="20"/>
+              </w:rPr>
+              <w:t>Googledoc</w:t>
+            </w:r>
+            <w:proofErr w:type="spellEnd"/>
+            <w:r>
+              <w:rPr>
+                <w:b w:val="0"/>
+                <w:sz w:val="20"/>
+                <w:szCs w:val="20"/>
+              </w:rPr>
+              <w:t xml:space="preserve"> Link to Our user stories: </w:t>
+            </w:r>
+            <w:hyperlink r:id="rId6" w:history="1">
+              <w:r>
+                <w:rPr>
+                  <w:rStyle w:val="Hyperlink"/>
+                  <w:b w:val="0"/>
+                  <w:sz w:val="20"/>
+                  <w:szCs w:val="20"/>
+                </w:rPr>
+                <w:t>https://docs.google.com/presentation/d/11iKWcVbtcOqUutTEVVaRXPkrSf9qpAnmL-eJ8mbwEIo/edit?usp=sharing</w:t>
+              </w:r>
+            </w:hyperlink>
+          </w:p>
+          <w:p>
+            <w:pPr>
+              <w:cnfStyle w:val="000000100000" w:firstRow="0" w:lastRow="0" w:firstColumn="0" w:lastColumn="0" w:oddVBand="0" w:evenVBand="0" w:oddHBand="1" w:evenHBand="0" w:firstRowFirstColumn="0" w:firstRowLastColumn="0" w:lastRowFirstColumn="0" w:lastRowLastColumn="0"/>
+              <w:rPr>
+                <w:b w:val="0"/>
+                <w:sz w:val="20"/>
+                <w:szCs w:val="20"/>
+              </w:rPr>
+            </w:pPr>
+          </w:p>
+          <w:p>
+            <w:pPr>
+              <w:cnfStyle w:val="000000100000" w:firstRow="0" w:lastRow="0" w:firstColumn="0" w:lastColumn="0" w:oddVBand="0" w:evenVBand="0" w:oddHBand="1" w:evenHBand="0" w:firstRowFirstColumn="0" w:firstRowLastColumn="0" w:lastRowFirstColumn="0" w:lastRowLastColumn="0"/>
+              <w:rPr>
+                <w:b w:val="0"/>
+                <w:sz w:val="20"/>
+                <w:szCs w:val="20"/>
+              </w:rPr>
+            </w:pPr>
+            <w:proofErr w:type="spellStart"/>
+            <w:r>
+              <w:rPr>
+                <w:b w:val="0"/>
+                <w:sz w:val="20"/>
+                <w:szCs w:val="20"/>
+              </w:rPr>
+              <w:t>Googledoc</w:t>
+            </w:r>
+            <w:proofErr w:type="spellEnd"/>
+            <w:r>
+              <w:rPr>
+                <w:b w:val="0"/>
+                <w:sz w:val="20"/>
+                <w:szCs w:val="20"/>
+              </w:rPr>
+              <w:t xml:space="preserve"> Link to Client Team’s user stories: </w:t>
+            </w:r>
+            <w:hyperlink r:id="rId7" w:history="1">
+              <w:r>
+                <w:rPr>
+                  <w:rStyle w:val="Hyperlink"/>
+                  <w:b w:val="0"/>
+                  <w:sz w:val="20"/>
+                  <w:szCs w:val="20"/>
+                </w:rPr>
+                <w:t>https://docs.google.com/presentation/d/1NN12EVXKxl3eQ9IHSNwWb-D1VbAj7mHJuq28nINv29I/edit?usp=sharing</w:t>
+              </w:r>
+            </w:hyperlink>
+          </w:p>
+          <w:p>
+            <w:pPr>
+              <w:cnfStyle w:val="000000100000" w:firstRow="0" w:lastRow="0" w:firstColumn="0" w:lastColumn="0" w:oddVBand="0" w:evenVBand="0" w:oddHBand="1" w:evenHBand="0" w:firstRowFirstColumn="0" w:firstRowLastColumn="0" w:lastRowFirstColumn="0" w:lastRowLastColumn="0"/>
+              <w:rPr>
+                <w:b w:val="0"/>
+                <w:sz w:val="20"/>
+                <w:szCs w:val="20"/>
+              </w:rPr>
+            </w:pPr>
+            <w:proofErr w:type="spellStart"/>
+            <w:r>
+              <w:rPr>
+                <w:b w:val="0"/>
+                <w:sz w:val="20"/>
+                <w:szCs w:val="20"/>
+              </w:rPr>
+              <w:t>Googledocs</w:t>
+            </w:r>
+            <w:proofErr w:type="spellEnd"/>
+            <w:r>
+              <w:rPr>
+                <w:b w:val="0"/>
+                <w:sz w:val="20"/>
+                <w:szCs w:val="20"/>
+              </w:rPr>
+              <w:t xml:space="preserve"> provides a history of edits, which you can view in both documents to determine contributions</w:t>
+            </w:r>
+            <w:r>
+              <w:rPr>
+                <w:b w:val="0"/>
+                <w:sz w:val="20"/>
+                <w:szCs w:val="20"/>
+              </w:rPr>
+              <w:t xml:space="preserve"> made</w:t>
+            </w:r>
+            <w:r>
+              <w:rPr>
+                <w:b w:val="0"/>
+                <w:sz w:val="20"/>
+                <w:szCs w:val="20"/>
+              </w:rPr>
+              <w:t>.</w:t>
             </w:r>
           </w:p>
         </w:tc>
@@ -411,6 +570,7 @@
           </w:tcPr>
           <w:p>
             <w:r>
+              <w:lastRenderedPageBreak/>
               <w:t>User permission enrollment checks for “Role”</w:t>
             </w:r>
             <w:r>
@@ -504,14 +664,7 @@
               <w:rPr>
                 <w:b w:val="0"/>
               </w:rPr>
-              <w:t xml:space="preserve">the users with the correct authorization could enroll in courses in their available </w:t>
-            </w:r>
-            <w:r>
-              <w:rPr>
-                <w:b w:val="0"/>
-              </w:rPr>
-              <w:lastRenderedPageBreak/>
-              <w:t>roles as intended. This makes sure every user type has their separate permissions.</w:t>
+              <w:t>the users with the correct authorization could enroll in courses in their available roles as intended. This makes sure every user type has their separate permissions.</w:t>
             </w:r>
           </w:p>
         </w:tc>
@@ -527,7 +680,6 @@
           </w:tcPr>
           <w:p>
             <w:r>
-              <w:lastRenderedPageBreak/>
               <w:t xml:space="preserve">Co-authored the </w:t>
             </w:r>
             <w:r>
@@ -552,7 +704,7 @@
               <w:t xml:space="preserve"> And set up the email address used for the site’s email notifications.</w:t>
             </w:r>
             <w:r>
-              <w:t xml:space="preserve"> (Had also contributed to written content for the about page in sprint 1 but that work has since been improved and overwritten by other members of the team)</w:t>
+              <w:t xml:space="preserve"> </w:t>
             </w:r>
           </w:p>
         </w:tc>
@@ -571,7 +723,7 @@
               <w:rPr>
                 <w:b w:val="0"/>
               </w:rPr>
-              <w:t>See images 01.png, 02.png(partial), and 03.png.</w:t>
+              <w:t>See images 01.png, 02.png, and 03.png.</w:t>
             </w:r>
             <w:r>
               <w:rPr>
@@ -613,35 +765,61 @@
                 <w:b w:val="0"/>
               </w:rPr>
             </w:pPr>
+            <w:r>
+              <w:rPr>
+                <w:b w:val="0"/>
+              </w:rPr>
+              <w:t>Email address as also seen in image 03.png</w:t>
+            </w:r>
           </w:p>
           <w:p>
             <w:pPr>
               <w:cnfStyle w:val="000000000000" w:firstRow="0" w:lastRow="0" w:firstColumn="0" w:lastColumn="0" w:oddVBand="0" w:evenVBand="0" w:oddHBand="0" w:evenHBand="0" w:firstRowFirstColumn="0" w:firstRowLastColumn="0" w:lastRowFirstColumn="0" w:lastRowLastColumn="0"/>
               <w:rPr>
                 <w:b w:val="0"/>
-              </w:rPr>
-            </w:pPr>
-          </w:p>
-          <w:p>
-            <w:pPr>
-              <w:cnfStyle w:val="000000000000" w:firstRow="0" w:lastRow="0" w:firstColumn="0" w:lastColumn="0" w:oddVBand="0" w:evenVBand="0" w:oddHBand="0" w:evenHBand="0" w:firstRowFirstColumn="0" w:firstRowLastColumn="0" w:lastRowFirstColumn="0" w:lastRowLastColumn="0"/>
-              <w:rPr>
-                <w:b w:val="0"/>
-              </w:rPr>
-            </w:pPr>
-          </w:p>
-          <w:p>
-            <w:pPr>
-              <w:cnfStyle w:val="000000000000" w:firstRow="0" w:lastRow="0" w:firstColumn="0" w:lastColumn="0" w:oddVBand="0" w:evenVBand="0" w:oddHBand="0" w:evenHBand="0" w:firstRowFirstColumn="0" w:firstRowLastColumn="0" w:lastRowFirstColumn="0" w:lastRowLastColumn="0"/>
-              <w:rPr>
-                <w:b w:val="0"/>
-              </w:rPr>
-            </w:pPr>
-            <w:r>
-              <w:rPr>
-                <w:b w:val="0"/>
-              </w:rPr>
-              <w:t>Email address as also seen in image 03.png</w:t>
+                <w:sz w:val="20"/>
+                <w:szCs w:val="20"/>
+              </w:rPr>
+            </w:pPr>
+            <w:r>
+              <w:rPr>
+                <w:b w:val="0"/>
+                <w:sz w:val="20"/>
+                <w:szCs w:val="20"/>
+              </w:rPr>
+              <w:t>(Had also contributed to written content for the about page and more of the donations</w:t>
+            </w:r>
+            <w:r>
+              <w:rPr>
+                <w:b w:val="0"/>
+                <w:sz w:val="20"/>
+                <w:szCs w:val="20"/>
+              </w:rPr>
+              <w:t xml:space="preserve"> page</w:t>
+            </w:r>
+            <w:r>
+              <w:rPr>
+                <w:b w:val="0"/>
+                <w:sz w:val="20"/>
+                <w:szCs w:val="20"/>
+              </w:rPr>
+              <w:t xml:space="preserve"> in sprint 1 but that work has since been improved </w:t>
+            </w:r>
+            <w:r>
+              <w:rPr>
+                <w:b w:val="0"/>
+                <w:sz w:val="20"/>
+                <w:szCs w:val="20"/>
+              </w:rPr>
+              <w:t xml:space="preserve">upon </w:t>
+            </w:r>
+            <w:r>
+              <w:rPr>
+                <w:b w:val="0"/>
+                <w:sz w:val="20"/>
+                <w:szCs w:val="20"/>
+              </w:rPr>
+              <w:t>and overwritten by other members of the team)</w:t>
             </w:r>
           </w:p>
         </w:tc>
@@ -751,6 +929,244 @@
                 <w:b w:val="0"/>
               </w:rPr>
             </w:pPr>
+            <w:r>
+              <w:rPr>
+                <w:b w:val="0"/>
+              </w:rPr>
+              <w:t>Group meetings held</w:t>
+            </w:r>
+            <w:r>
+              <w:rPr>
+                <w:b w:val="0"/>
+              </w:rPr>
+              <w:t xml:space="preserve"> each Wednesday in person from 9:00am-10:00am before workshop.</w:t>
+            </w:r>
+          </w:p>
+          <w:p>
+            <w:pPr>
+              <w:cnfStyle w:val="000000100000" w:firstRow="0" w:lastRow="0" w:firstColumn="0" w:lastColumn="0" w:oddVBand="0" w:evenVBand="0" w:oddHBand="1" w:evenHBand="0" w:firstRowFirstColumn="0" w:firstRowLastColumn="0" w:lastRowFirstColumn="0" w:lastRowLastColumn="0"/>
+              <w:rPr>
+                <w:b w:val="0"/>
+                <w:sz w:val="20"/>
+                <w:szCs w:val="20"/>
+              </w:rPr>
+            </w:pPr>
+            <w:r>
+              <w:rPr>
+                <w:b w:val="0"/>
+              </w:rPr>
+              <w:t xml:space="preserve">Organized two </w:t>
+            </w:r>
+            <w:r>
+              <w:rPr>
+                <w:b w:val="0"/>
+              </w:rPr>
+              <w:t xml:space="preserve">online </w:t>
+            </w:r>
+            <w:r>
+              <w:rPr>
+                <w:b w:val="0"/>
+              </w:rPr>
+              <w:t>group meetings over discord</w:t>
+            </w:r>
+            <w:r>
+              <w:rPr>
+                <w:b w:val="0"/>
+              </w:rPr>
+              <w:t xml:space="preserve"> chat channel/server</w:t>
+            </w:r>
+            <w:r>
+              <w:rPr>
+                <w:b w:val="0"/>
+              </w:rPr>
+              <w:t>.</w:t>
+            </w:r>
+            <w:r>
+              <w:rPr>
+                <w:b w:val="0"/>
+              </w:rPr>
+              <w:t xml:space="preserve"> (24/08 ~ 2hrs.  06.png)</w:t>
+            </w:r>
+            <w:r>
+              <w:rPr>
+                <w:b w:val="0"/>
+              </w:rPr>
+              <w:t xml:space="preserve"> </w:t>
+            </w:r>
+            <w:r>
+              <w:rPr>
+                <w:b w:val="0"/>
+              </w:rPr>
+              <w:t>and (18</w:t>
+            </w:r>
+            <w:r>
+              <w:rPr>
+                <w:b w:val="0"/>
+              </w:rPr>
+              <w:t>/</w:t>
+            </w:r>
+            <w:bookmarkStart w:id="0" w:name="_GoBack"/>
+            <w:bookmarkEnd w:id="0"/>
+            <w:r>
+              <w:rPr>
+                <w:b w:val="0"/>
+              </w:rPr>
+              <w:t>0</w:t>
+            </w:r>
+            <w:r>
+              <w:rPr>
+                <w:b w:val="0"/>
+              </w:rPr>
+              <w:t>9</w:t>
+            </w:r>
+            <w:r>
+              <w:rPr>
+                <w:b w:val="0"/>
+              </w:rPr>
+              <w:t xml:space="preserve"> ~ 2</w:t>
+            </w:r>
+            <w:r>
+              <w:rPr>
+                <w:b w:val="0"/>
+              </w:rPr>
+              <w:t>.5</w:t>
+            </w:r>
+            <w:r>
+              <w:rPr>
+                <w:b w:val="0"/>
+              </w:rPr>
+              <w:t xml:space="preserve">hrs.  </w:t>
+            </w:r>
+            <w:r>
+              <w:rPr>
+                <w:b w:val="0"/>
+              </w:rPr>
+              <w:t>07</w:t>
+            </w:r>
+            <w:r>
+              <w:rPr>
+                <w:b w:val="0"/>
+              </w:rPr>
+              <w:t>.png</w:t>
+            </w:r>
+            <w:r>
+              <w:rPr>
+                <w:b w:val="0"/>
+              </w:rPr>
+              <w:t xml:space="preserve">) – </w:t>
+            </w:r>
+            <w:r>
+              <w:rPr>
+                <w:b w:val="0"/>
+                <w:sz w:val="20"/>
+                <w:szCs w:val="20"/>
+              </w:rPr>
+              <w:t>(</w:t>
+            </w:r>
+            <w:r>
+              <w:rPr>
+                <w:b w:val="0"/>
+                <w:sz w:val="20"/>
+                <w:szCs w:val="20"/>
+              </w:rPr>
+              <w:t>images here are examples of what was posted in the chat during those times. Unfortunately, this is the b</w:t>
+            </w:r>
+            <w:r>
+              <w:rPr>
+                <w:b w:val="0"/>
+                <w:sz w:val="20"/>
+                <w:szCs w:val="20"/>
+              </w:rPr>
+              <w:t>est I c</w:t>
+            </w:r>
+            <w:r>
+              <w:rPr>
+                <w:b w:val="0"/>
+                <w:sz w:val="20"/>
+                <w:szCs w:val="20"/>
+              </w:rPr>
+              <w:t xml:space="preserve">an </w:t>
+            </w:r>
+            <w:r>
+              <w:rPr>
+                <w:b w:val="0"/>
+                <w:sz w:val="20"/>
+                <w:szCs w:val="20"/>
+              </w:rPr>
+              <w:t>do for evidence</w:t>
+            </w:r>
+            <w:r>
+              <w:rPr>
+                <w:b w:val="0"/>
+                <w:sz w:val="20"/>
+                <w:szCs w:val="20"/>
+              </w:rPr>
+              <w:t xml:space="preserve"> of these meetings</w:t>
+            </w:r>
+            <w:r>
+              <w:rPr>
+                <w:b w:val="0"/>
+                <w:sz w:val="20"/>
+                <w:szCs w:val="20"/>
+              </w:rPr>
+              <w:t>)</w:t>
+            </w:r>
+          </w:p>
+          <w:p>
+            <w:pPr>
+              <w:cnfStyle w:val="000000100000" w:firstRow="0" w:lastRow="0" w:firstColumn="0" w:lastColumn="0" w:oddVBand="0" w:evenVBand="0" w:oddHBand="1" w:evenHBand="0" w:firstRowFirstColumn="0" w:firstRowLastColumn="0" w:lastRowFirstColumn="0" w:lastRowLastColumn="0"/>
+              <w:rPr>
+                <w:b w:val="0"/>
+              </w:rPr>
+            </w:pPr>
+          </w:p>
+          <w:p>
+            <w:pPr>
+              <w:cnfStyle w:val="000000100000" w:firstRow="0" w:lastRow="0" w:firstColumn="0" w:lastColumn="0" w:oddVBand="0" w:evenVBand="0" w:oddHBand="1" w:evenHBand="0" w:firstRowFirstColumn="0" w:firstRowLastColumn="0" w:lastRowFirstColumn="0" w:lastRowLastColumn="0"/>
+              <w:rPr>
+                <w:b w:val="0"/>
+              </w:rPr>
+            </w:pPr>
+            <w:r>
+              <w:rPr>
+                <w:b w:val="0"/>
+              </w:rPr>
+              <w:t>Facebook group management and more screenshot evidence of organization of meetings. 04.png and 05.png</w:t>
+            </w:r>
+          </w:p>
+          <w:p>
+            <w:pPr>
+              <w:cnfStyle w:val="000000100000" w:firstRow="0" w:lastRow="0" w:firstColumn="0" w:lastColumn="0" w:oddVBand="0" w:evenVBand="0" w:oddHBand="1" w:evenHBand="0" w:firstRowFirstColumn="0" w:firstRowLastColumn="0" w:lastRowFirstColumn="0" w:lastRowLastColumn="0"/>
+              <w:rPr>
+                <w:b w:val="0"/>
+              </w:rPr>
+            </w:pPr>
+          </w:p>
+          <w:p>
+            <w:pPr>
+              <w:cnfStyle w:val="000000100000" w:firstRow="0" w:lastRow="0" w:firstColumn="0" w:lastColumn="0" w:oddVBand="0" w:evenVBand="0" w:oddHBand="1" w:evenHBand="0" w:firstRowFirstColumn="0" w:firstRowLastColumn="0" w:lastRowFirstColumn="0" w:lastRowLastColumn="0"/>
+              <w:rPr>
+                <w:b w:val="0"/>
+              </w:rPr>
+            </w:pPr>
+            <w:r>
+              <w:rPr>
+                <w:b w:val="0"/>
+              </w:rPr>
+              <w:t>As f</w:t>
+            </w:r>
+            <w:r>
+              <w:rPr>
+                <w:b w:val="0"/>
+              </w:rPr>
+              <w:t>or evidence of group meetings, a</w:t>
+            </w:r>
+            <w:r>
+              <w:rPr>
+                <w:b w:val="0"/>
+              </w:rPr>
+              <w:t>s you are aware I have predominantly been the presenter for our group and have had the most interaction with the client team, presenting demonstrations of the sit and asking questions of you as the tutor.</w:t>
+            </w:r>
           </w:p>
         </w:tc>
         <w:tc>
@@ -764,14 +1180,54 @@
                 <w:b w:val="0"/>
               </w:rPr>
             </w:pPr>
+            <w:r>
+              <w:rPr>
+                <w:b w:val="0"/>
+              </w:rPr>
+              <w:lastRenderedPageBreak/>
+              <w:t>Having someone in the team who is able to organize th</w:t>
+            </w:r>
+            <w:r>
+              <w:rPr>
+                <w:b w:val="0"/>
+              </w:rPr>
+              <w:t xml:space="preserve">e group, keep track of our work, set goals, arrange meetings </w:t>
+            </w:r>
+            <w:r>
+              <w:rPr>
+                <w:b w:val="0"/>
+              </w:rPr>
+              <w:t>and maintain a general understanding of all parts of the project is essential for smooth, focused development</w:t>
+            </w:r>
+            <w:r>
+              <w:rPr>
+                <w:b w:val="0"/>
+              </w:rPr>
+              <w:t>, minimal confusion/complications</w:t>
+            </w:r>
+            <w:r>
+              <w:rPr>
+                <w:b w:val="0"/>
+              </w:rPr>
+              <w:t xml:space="preserve"> and </w:t>
+            </w:r>
+            <w:r>
+              <w:rPr>
+                <w:b w:val="0"/>
+              </w:rPr>
+              <w:t xml:space="preserve">general </w:t>
+            </w:r>
+            <w:r>
+              <w:rPr>
+                <w:b w:val="0"/>
+              </w:rPr>
+              <w:t>interactions with the client.</w:t>
+            </w:r>
           </w:p>
         </w:tc>
       </w:tr>
     </w:tbl>
-    <w:p>
-      <w:bookmarkStart w:id="0" w:name="_GoBack"/>
-      <w:bookmarkEnd w:id="0"/>
-    </w:p>
+    <w:p/>
     <w:p/>
     <w:sectPr>
       <w:pgSz w:w="11900" w:h="16840"/>
@@ -2171,6 +2627,17 @@
       </w:tcPr>
     </w:tblStylePr>
   </w:style>
+  <w:style w:type="character" w:styleId="Hyperlink">
+    <w:name w:val="Hyperlink"/>
+    <w:basedOn w:val="DefaultParagraphFont"/>
+    <w:uiPriority w:val="99"/>
+    <w:unhideWhenUsed/>
+    <w:rsid w:val="00F259FD"/>
+    <w:rPr>
+      <w:color w:val="0563C1" w:themeColor="hyperlink"/>
+      <w:u w:val="single"/>
+    </w:rPr>
+  </w:style>
 </w:styles>
 </file>
 
@@ -2440,7 +2907,7 @@
 </file>
 
 <file path=customXml/itemProps1.xml><?xml version="1.0" encoding="utf-8"?>
-<ds:datastoreItem xmlns:ds="http://schemas.openxmlformats.org/officeDocument/2006/customXml" ds:itemID="{E5E0910A-20D6-4023-A053-6148A02E6753}">
+<ds:datastoreItem xmlns:ds="http://schemas.openxmlformats.org/officeDocument/2006/customXml" ds:itemID="{C926BD59-F0A7-40B0-9B39-B47558551E25}">
   <ds:schemaRefs>
     <ds:schemaRef ds:uri="http://schemas.openxmlformats.org/officeDocument/2006/bibliography"/>
   </ds:schemaRefs>

</xml_diff>